<commit_message>
Finished 'Sabotage' section of presentation.
</commit_message>
<xml_diff>
--- a/references/From the CIA's Simple Sabotage Field Manual.docx
+++ b/references/From the CIA's Simple Sabotage Field Manual.docx
@@ -1,6 +1,6 @@
 
 <file path=word/document.xml><?xml version="1.0" encoding="utf-8"?>
-<w:document xmlns:wpc="http://schemas.microsoft.com/office/word/2010/wordprocessingCanvas" xmlns:cx="http://schemas.microsoft.com/office/drawing/2014/chartex" xmlns:cx1="http://schemas.microsoft.com/office/drawing/2015/9/8/chartex" xmlns:mc="http://schemas.openxmlformats.org/markup-compatibility/2006" xmlns:o="urn:schemas-microsoft-com:office:office" xmlns:r="http://schemas.openxmlformats.org/officeDocument/2006/relationships" xmlns:m="http://schemas.openxmlformats.org/officeDocument/2006/math" xmlns:v="urn:schemas-microsoft-com:vml" xmlns:wp14="http://schemas.microsoft.com/office/word/2010/wordprocessingDrawing" xmlns:wp="http://schemas.openxmlformats.org/drawingml/2006/wordprocessingDrawing" xmlns:w10="urn:schemas-microsoft-com:office:word" xmlns:w="http://schemas.openxmlformats.org/wordprocessingml/2006/main" xmlns:w14="http://schemas.microsoft.com/office/word/2010/wordml" xmlns:w15="http://schemas.microsoft.com/office/word/2012/wordml" xmlns:w16se="http://schemas.microsoft.com/office/word/2015/wordml/symex" xmlns:wpg="http://schemas.microsoft.com/office/word/2010/wordprocessingGroup" xmlns:wpi="http://schemas.microsoft.com/office/word/2010/wordprocessingInk" xmlns:wne="http://schemas.microsoft.com/office/word/2006/wordml" xmlns:wps="http://schemas.microsoft.com/office/word/2010/wordprocessingShape" mc:Ignorable="w14 w15 w16se wp14">
+<w:document xmlns:wpc="http://schemas.microsoft.com/office/word/2010/wordprocessingCanvas" xmlns:cx="http://schemas.microsoft.com/office/drawing/2014/chartex" xmlns:cx1="http://schemas.microsoft.com/office/drawing/2015/9/8/chartex" xmlns:cx2="http://schemas.microsoft.com/office/drawing/2015/10/21/chartex" xmlns:cx3="http://schemas.microsoft.com/office/drawing/2016/5/9/chartex" xmlns:cx4="http://schemas.microsoft.com/office/drawing/2016/5/10/chartex" xmlns:cx5="http://schemas.microsoft.com/office/drawing/2016/5/11/chartex" xmlns:cx6="http://schemas.microsoft.com/office/drawing/2016/5/12/chartex" xmlns:cx7="http://schemas.microsoft.com/office/drawing/2016/5/13/chartex" xmlns:cx8="http://schemas.microsoft.com/office/drawing/2016/5/14/chartex" xmlns:mc="http://schemas.openxmlformats.org/markup-compatibility/2006" xmlns:aink="http://schemas.microsoft.com/office/drawing/2016/ink" xmlns:am3d="http://schemas.microsoft.com/office/drawing/2017/model3d" xmlns:o="urn:schemas-microsoft-com:office:office" xmlns:r="http://schemas.openxmlformats.org/officeDocument/2006/relationships" xmlns:m="http://schemas.openxmlformats.org/officeDocument/2006/math" xmlns:v="urn:schemas-microsoft-com:vml" xmlns:wp14="http://schemas.microsoft.com/office/word/2010/wordprocessingDrawing" xmlns:wp="http://schemas.openxmlformats.org/drawingml/2006/wordprocessingDrawing" xmlns:w10="urn:schemas-microsoft-com:office:word" xmlns:w="http://schemas.openxmlformats.org/wordprocessingml/2006/main" xmlns:w14="http://schemas.microsoft.com/office/word/2010/wordml" xmlns:w15="http://schemas.microsoft.com/office/word/2012/wordml" xmlns:w16cid="http://schemas.microsoft.com/office/word/2016/wordml/cid" xmlns:w16se="http://schemas.microsoft.com/office/word/2015/wordml/symex" xmlns:wpg="http://schemas.microsoft.com/office/word/2010/wordprocessingGroup" xmlns:wpi="http://schemas.microsoft.com/office/word/2010/wordprocessingInk" xmlns:wne="http://schemas.microsoft.com/office/word/2006/wordml" xmlns:wps="http://schemas.microsoft.com/office/word/2010/wordprocessingShape" mc:Ignorable="w14 w15 w16se w16cid wp14">
   <w:body>
     <w:p>
       <w:pPr>
@@ -186,36 +186,74 @@
           <w:szCs w:val="23"/>
         </w:rPr>
       </w:pPr>
-      <w:r>
-        <w:rPr>
-          <w:color w:val="auto"/>
-          <w:sz w:val="23"/>
-          <w:szCs w:val="23"/>
-        </w:rPr>
-        <w:t>Refer back to matters decided upon at the last meeting and attempt to re-open the question of the advisability of that decision.</w:t>
-      </w:r>
-    </w:p>
-    <w:p>
-      <w:pPr>
-        <w:pStyle w:val="Default"/>
-        <w:numPr>
-          <w:ilvl w:val="1"/>
-          <w:numId w:val="1"/>
-        </w:numPr>
-        <w:spacing w:after="26"/>
-        <w:rPr>
-          <w:color w:val="auto"/>
-          <w:sz w:val="23"/>
-          <w:szCs w:val="23"/>
-        </w:rPr>
-      </w:pPr>
-      <w:r>
-        <w:rPr>
-          <w:color w:val="auto"/>
-          <w:sz w:val="23"/>
-          <w:szCs w:val="23"/>
-        </w:rPr>
-        <w:t>Advocate "caution." Be "reasonable" and urge your fellow-conferees to be "reasonable" and avoid haste which might result in embarrassments or difficulties later on.</w:t>
+      <w:proofErr w:type="gramStart"/>
+      <w:r>
+        <w:rPr>
+          <w:color w:val="auto"/>
+          <w:sz w:val="23"/>
+          <w:szCs w:val="23"/>
+        </w:rPr>
+        <w:t>Refer back</w:t>
+      </w:r>
+      <w:proofErr w:type="gramEnd"/>
+      <w:r>
+        <w:rPr>
+          <w:color w:val="auto"/>
+          <w:sz w:val="23"/>
+          <w:szCs w:val="23"/>
+        </w:rPr>
+        <w:t xml:space="preserve"> to matters decided upo</w:t>
+      </w:r>
+      <w:bookmarkStart w:id="0" w:name="_GoBack"/>
+      <w:bookmarkEnd w:id="0"/>
+      <w:r>
+        <w:rPr>
+          <w:color w:val="auto"/>
+          <w:sz w:val="23"/>
+          <w:szCs w:val="23"/>
+        </w:rPr>
+        <w:t>n at the last meeting and attempt to re-open the question of the advisability of that decision.</w:t>
+      </w:r>
+    </w:p>
+    <w:p>
+      <w:pPr>
+        <w:pStyle w:val="Default"/>
+        <w:numPr>
+          <w:ilvl w:val="1"/>
+          <w:numId w:val="1"/>
+        </w:numPr>
+        <w:spacing w:after="26"/>
+        <w:rPr>
+          <w:color w:val="auto"/>
+          <w:sz w:val="23"/>
+          <w:szCs w:val="23"/>
+        </w:rPr>
+      </w:pPr>
+      <w:r>
+        <w:rPr>
+          <w:color w:val="auto"/>
+          <w:sz w:val="23"/>
+          <w:szCs w:val="23"/>
+        </w:rPr>
+        <w:t xml:space="preserve">Advocate "caution." Be "reasonable" and urge your fellow-conferees to be "reasonable" and avoid haste which might result in embarrassments or difficulties </w:t>
+      </w:r>
+      <w:proofErr w:type="gramStart"/>
+      <w:r>
+        <w:rPr>
+          <w:color w:val="auto"/>
+          <w:sz w:val="23"/>
+          <w:szCs w:val="23"/>
+        </w:rPr>
+        <w:t>later on</w:t>
+      </w:r>
+      <w:proofErr w:type="gramEnd"/>
+      <w:r>
+        <w:rPr>
+          <w:color w:val="auto"/>
+          <w:sz w:val="23"/>
+          <w:szCs w:val="23"/>
+        </w:rPr>
+        <w:t>.</w:t>
       </w:r>
     </w:p>
     <w:p>
@@ -545,188 +583,206 @@
           <w:sz w:val="23"/>
           <w:szCs w:val="23"/>
         </w:rPr>
+        <w:t xml:space="preserve">Multiply the procedures and clearances involved in issuing instructions, pay checks, and so on. See that three people </w:t>
+      </w:r>
+      <w:proofErr w:type="gramStart"/>
+      <w:r>
+        <w:rPr>
+          <w:color w:val="auto"/>
+          <w:sz w:val="23"/>
+          <w:szCs w:val="23"/>
+        </w:rPr>
+        <w:t>have to</w:t>
+      </w:r>
+      <w:proofErr w:type="gramEnd"/>
+      <w:r>
+        <w:rPr>
+          <w:color w:val="auto"/>
+          <w:sz w:val="23"/>
+          <w:szCs w:val="23"/>
+        </w:rPr>
+        <w:t xml:space="preserve"> approve everything where one would do.</w:t>
+      </w:r>
+    </w:p>
+    <w:p>
+      <w:pPr>
+        <w:pStyle w:val="Default"/>
+        <w:numPr>
+          <w:ilvl w:val="1"/>
+          <w:numId w:val="1"/>
+        </w:numPr>
+        <w:spacing w:after="26"/>
+        <w:rPr>
+          <w:color w:val="auto"/>
+          <w:sz w:val="23"/>
+          <w:szCs w:val="23"/>
+        </w:rPr>
+      </w:pPr>
+      <w:r>
+        <w:rPr>
+          <w:color w:val="auto"/>
+          <w:sz w:val="23"/>
+          <w:szCs w:val="23"/>
+        </w:rPr>
+        <w:t>Apply all regulat</w:t>
+      </w:r>
+      <w:r>
+        <w:rPr>
+          <w:color w:val="auto"/>
+          <w:sz w:val="23"/>
+          <w:szCs w:val="23"/>
+        </w:rPr>
+        <w:t>ions to the last letter.</w:t>
+      </w:r>
+    </w:p>
+    <w:p>
+      <w:pPr>
+        <w:pStyle w:val="Default"/>
+        <w:numPr>
+          <w:ilvl w:val="0"/>
+          <w:numId w:val="1"/>
+        </w:numPr>
+        <w:spacing w:after="26"/>
+        <w:rPr>
+          <w:color w:val="auto"/>
+          <w:sz w:val="23"/>
+          <w:szCs w:val="23"/>
+        </w:rPr>
+      </w:pPr>
+      <w:r>
+        <w:rPr>
+          <w:color w:val="auto"/>
+          <w:sz w:val="23"/>
+          <w:szCs w:val="23"/>
+        </w:rPr>
+        <w:t>Office Workers</w:t>
+      </w:r>
+    </w:p>
+    <w:p>
+      <w:pPr>
+        <w:pStyle w:val="Default"/>
+        <w:numPr>
+          <w:ilvl w:val="1"/>
+          <w:numId w:val="1"/>
+        </w:numPr>
+        <w:spacing w:after="26"/>
+        <w:jc w:val="both"/>
+        <w:rPr>
+          <w:color w:val="auto"/>
+          <w:sz w:val="23"/>
+          <w:szCs w:val="23"/>
+        </w:rPr>
+      </w:pPr>
+      <w:r>
+        <w:rPr>
+          <w:color w:val="auto"/>
+          <w:sz w:val="23"/>
+          <w:szCs w:val="23"/>
+        </w:rPr>
+        <w:t xml:space="preserve">Make mistakes in quantities of material </w:t>
+      </w:r>
+      <w:r>
+        <w:rPr>
+          <w:sz w:val="23"/>
+          <w:szCs w:val="23"/>
+        </w:rPr>
+        <w:t>when you are copying orders. Confuse similar names. Use wrong addresses.</w:t>
+      </w:r>
+    </w:p>
+    <w:p>
+      <w:pPr>
+        <w:pStyle w:val="Default"/>
+        <w:numPr>
+          <w:ilvl w:val="1"/>
+          <w:numId w:val="1"/>
+        </w:numPr>
+        <w:spacing w:after="26"/>
+        <w:jc w:val="both"/>
+        <w:rPr>
+          <w:color w:val="auto"/>
+          <w:sz w:val="23"/>
+          <w:szCs w:val="23"/>
+        </w:rPr>
+      </w:pPr>
+      <w:r>
+        <w:rPr>
+          <w:color w:val="auto"/>
+          <w:sz w:val="23"/>
+          <w:szCs w:val="23"/>
+        </w:rPr>
+        <w:t>Prolong correspondence with government bureaus.</w:t>
+      </w:r>
+    </w:p>
+    <w:p>
+      <w:pPr>
+        <w:pStyle w:val="Default"/>
+        <w:numPr>
+          <w:ilvl w:val="1"/>
+          <w:numId w:val="1"/>
+        </w:numPr>
+        <w:spacing w:after="26"/>
+        <w:jc w:val="both"/>
+        <w:rPr>
+          <w:color w:val="auto"/>
+          <w:sz w:val="23"/>
+          <w:szCs w:val="23"/>
+        </w:rPr>
+      </w:pPr>
+      <w:r>
+        <w:rPr>
+          <w:color w:val="auto"/>
+          <w:sz w:val="23"/>
+          <w:szCs w:val="23"/>
+        </w:rPr>
+        <w:t>Misfile essential documents.</w:t>
+      </w:r>
+    </w:p>
+    <w:p>
+      <w:pPr>
+        <w:pStyle w:val="Default"/>
+        <w:numPr>
+          <w:ilvl w:val="1"/>
+          <w:numId w:val="1"/>
+        </w:numPr>
+        <w:spacing w:after="26"/>
+        <w:jc w:val="both"/>
+        <w:rPr>
+          <w:color w:val="auto"/>
+          <w:sz w:val="23"/>
+          <w:szCs w:val="23"/>
+        </w:rPr>
+      </w:pPr>
+      <w:r>
+        <w:rPr>
+          <w:color w:val="auto"/>
+          <w:sz w:val="23"/>
+          <w:szCs w:val="23"/>
+        </w:rPr>
+        <w:t>In making carbon copies, make one too few, so that an extra copying job will have to be done.</w:t>
+      </w:r>
+    </w:p>
+    <w:p>
+      <w:pPr>
+        <w:pStyle w:val="Default"/>
+        <w:numPr>
+          <w:ilvl w:val="1"/>
+          <w:numId w:val="1"/>
+        </w:numPr>
+        <w:spacing w:after="26"/>
+        <w:jc w:val="both"/>
+        <w:rPr>
+          <w:color w:val="auto"/>
+          <w:sz w:val="23"/>
+          <w:szCs w:val="23"/>
+        </w:rPr>
+      </w:pPr>
+      <w:r>
+        <w:rPr>
+          <w:color w:val="auto"/>
+          <w:sz w:val="23"/>
+          <w:szCs w:val="23"/>
+        </w:rPr>
         <w:lastRenderedPageBreak/>
-        <w:t>Multiply the procedures and clearances involved in issuing instructions, pay checks, and so on. See that three people have to approve everything where one would do.</w:t>
-      </w:r>
-    </w:p>
-    <w:p>
-      <w:pPr>
-        <w:pStyle w:val="Default"/>
-        <w:numPr>
-          <w:ilvl w:val="1"/>
-          <w:numId w:val="1"/>
-        </w:numPr>
-        <w:spacing w:after="26"/>
-        <w:rPr>
-          <w:color w:val="auto"/>
-          <w:sz w:val="23"/>
-          <w:szCs w:val="23"/>
-        </w:rPr>
-      </w:pPr>
-      <w:r>
-        <w:rPr>
-          <w:color w:val="auto"/>
-          <w:sz w:val="23"/>
-          <w:szCs w:val="23"/>
-        </w:rPr>
-        <w:t>Apply all regulat</w:t>
-      </w:r>
-      <w:r>
-        <w:rPr>
-          <w:color w:val="auto"/>
-          <w:sz w:val="23"/>
-          <w:szCs w:val="23"/>
-        </w:rPr>
-        <w:t>ions to the last letter.</w:t>
-      </w:r>
-    </w:p>
-    <w:p>
-      <w:pPr>
-        <w:pStyle w:val="Default"/>
-        <w:numPr>
-          <w:ilvl w:val="0"/>
-          <w:numId w:val="1"/>
-        </w:numPr>
-        <w:spacing w:after="26"/>
-        <w:rPr>
-          <w:color w:val="auto"/>
-          <w:sz w:val="23"/>
-          <w:szCs w:val="23"/>
-        </w:rPr>
-      </w:pPr>
-      <w:r>
-        <w:rPr>
-          <w:color w:val="auto"/>
-          <w:sz w:val="23"/>
-          <w:szCs w:val="23"/>
-        </w:rPr>
-        <w:t>Office Workers</w:t>
-      </w:r>
-    </w:p>
-    <w:p>
-      <w:pPr>
-        <w:pStyle w:val="Default"/>
-        <w:numPr>
-          <w:ilvl w:val="1"/>
-          <w:numId w:val="1"/>
-        </w:numPr>
-        <w:spacing w:after="26"/>
-        <w:jc w:val="both"/>
-        <w:rPr>
-          <w:color w:val="auto"/>
-          <w:sz w:val="23"/>
-          <w:szCs w:val="23"/>
-        </w:rPr>
-      </w:pPr>
-      <w:r>
-        <w:rPr>
-          <w:color w:val="auto"/>
-          <w:sz w:val="23"/>
-          <w:szCs w:val="23"/>
-        </w:rPr>
-        <w:t xml:space="preserve">Make mistakes in quantities of material </w:t>
-      </w:r>
-      <w:r>
-        <w:rPr>
-          <w:sz w:val="23"/>
-          <w:szCs w:val="23"/>
-        </w:rPr>
-        <w:t>when you are copying orders. Confuse similar names. Use wrong addresses.</w:t>
-      </w:r>
-    </w:p>
-    <w:p>
-      <w:pPr>
-        <w:pStyle w:val="Default"/>
-        <w:numPr>
-          <w:ilvl w:val="1"/>
-          <w:numId w:val="1"/>
-        </w:numPr>
-        <w:spacing w:after="26"/>
-        <w:jc w:val="both"/>
-        <w:rPr>
-          <w:color w:val="auto"/>
-          <w:sz w:val="23"/>
-          <w:szCs w:val="23"/>
-        </w:rPr>
-      </w:pPr>
-      <w:r>
-        <w:rPr>
-          <w:color w:val="auto"/>
-          <w:sz w:val="23"/>
-          <w:szCs w:val="23"/>
-        </w:rPr>
-        <w:t>Prolong correspondence with government bureaus.</w:t>
-      </w:r>
-    </w:p>
-    <w:p>
-      <w:pPr>
-        <w:pStyle w:val="Default"/>
-        <w:numPr>
-          <w:ilvl w:val="1"/>
-          <w:numId w:val="1"/>
-        </w:numPr>
-        <w:spacing w:after="26"/>
-        <w:jc w:val="both"/>
-        <w:rPr>
-          <w:color w:val="auto"/>
-          <w:sz w:val="23"/>
-          <w:szCs w:val="23"/>
-        </w:rPr>
-      </w:pPr>
-      <w:r>
-        <w:rPr>
-          <w:color w:val="auto"/>
-          <w:sz w:val="23"/>
-          <w:szCs w:val="23"/>
-        </w:rPr>
-        <w:t>Misfile essential documents.</w:t>
-      </w:r>
-    </w:p>
-    <w:p>
-      <w:pPr>
-        <w:pStyle w:val="Default"/>
-        <w:numPr>
-          <w:ilvl w:val="1"/>
-          <w:numId w:val="1"/>
-        </w:numPr>
-        <w:spacing w:after="26"/>
-        <w:jc w:val="both"/>
-        <w:rPr>
-          <w:color w:val="auto"/>
-          <w:sz w:val="23"/>
-          <w:szCs w:val="23"/>
-        </w:rPr>
-      </w:pPr>
-      <w:r>
-        <w:rPr>
-          <w:color w:val="auto"/>
-          <w:sz w:val="23"/>
-          <w:szCs w:val="23"/>
-        </w:rPr>
-        <w:t>In making carbon copies, make one too few, so that an extra copying job will have to be done.</w:t>
-      </w:r>
-    </w:p>
-    <w:p>
-      <w:pPr>
-        <w:pStyle w:val="Default"/>
-        <w:numPr>
-          <w:ilvl w:val="1"/>
-          <w:numId w:val="1"/>
-        </w:numPr>
-        <w:spacing w:after="26"/>
-        <w:jc w:val="both"/>
-        <w:rPr>
-          <w:color w:val="auto"/>
-          <w:sz w:val="23"/>
-          <w:szCs w:val="23"/>
-        </w:rPr>
-      </w:pPr>
-      <w:r>
-        <w:rPr>
-          <w:color w:val="auto"/>
-          <w:sz w:val="23"/>
-          <w:szCs w:val="23"/>
-        </w:rPr>
         <w:t>Tell important callers the boss is busy or talking on another telephone.</w:t>
       </w:r>
     </w:p>
@@ -915,31 +971,65 @@
         </w:rPr>
         <w:t>When you misunderstand things not in your native tongue, do not bother to clarify them.</w:t>
       </w:r>
-      <w:bookmarkStart w:id="0" w:name="_GoBack"/>
-      <w:bookmarkEnd w:id="0"/>
-    </w:p>
-    <w:p>
-      <w:pPr>
-        <w:pStyle w:val="Default"/>
-        <w:numPr>
-          <w:ilvl w:val="1"/>
-          <w:numId w:val="1"/>
-        </w:numPr>
-        <w:spacing w:after="26"/>
-        <w:jc w:val="both"/>
-        <w:rPr>
-          <w:color w:val="auto"/>
-          <w:sz w:val="23"/>
-          <w:szCs w:val="23"/>
-        </w:rPr>
-      </w:pPr>
-      <w:r>
-        <w:rPr>
-          <w:color w:val="auto"/>
-          <w:sz w:val="23"/>
-          <w:szCs w:val="23"/>
-        </w:rPr>
-        <w:t>Pretend that instructions are hard to understand, and ask to have them repeated more than once. Or pretend that you are particularly anxious to do your work, and pester the foreman with unnecessary questions.</w:t>
+    </w:p>
+    <w:p>
+      <w:pPr>
+        <w:pStyle w:val="Default"/>
+        <w:numPr>
+          <w:ilvl w:val="1"/>
+          <w:numId w:val="1"/>
+        </w:numPr>
+        <w:spacing w:after="26"/>
+        <w:jc w:val="both"/>
+        <w:rPr>
+          <w:color w:val="auto"/>
+          <w:sz w:val="23"/>
+          <w:szCs w:val="23"/>
+        </w:rPr>
+      </w:pPr>
+      <w:r>
+        <w:rPr>
+          <w:color w:val="auto"/>
+          <w:sz w:val="23"/>
+          <w:szCs w:val="23"/>
+        </w:rPr>
+        <w:t xml:space="preserve">Pretend that instructions are hard to </w:t>
+      </w:r>
+      <w:proofErr w:type="gramStart"/>
+      <w:r>
+        <w:rPr>
+          <w:color w:val="auto"/>
+          <w:sz w:val="23"/>
+          <w:szCs w:val="23"/>
+        </w:rPr>
+        <w:t>understand, and</w:t>
+      </w:r>
+      <w:proofErr w:type="gramEnd"/>
+      <w:r>
+        <w:rPr>
+          <w:color w:val="auto"/>
+          <w:sz w:val="23"/>
+          <w:szCs w:val="23"/>
+        </w:rPr>
+        <w:t xml:space="preserve"> ask to have them repeated more than once. Or pretend that you are particularly anxious to do your </w:t>
+      </w:r>
+      <w:proofErr w:type="gramStart"/>
+      <w:r>
+        <w:rPr>
+          <w:color w:val="auto"/>
+          <w:sz w:val="23"/>
+          <w:szCs w:val="23"/>
+        </w:rPr>
+        <w:t>work, and</w:t>
+      </w:r>
+      <w:proofErr w:type="gramEnd"/>
+      <w:r>
+        <w:rPr>
+          <w:color w:val="auto"/>
+          <w:sz w:val="23"/>
+          <w:szCs w:val="23"/>
+        </w:rPr>
+        <w:t xml:space="preserve"> pester the foreman with unnecessary questions.</w:t>
       </w:r>
     </w:p>
     <w:p>
@@ -1035,7 +1125,25 @@
           <w:sz w:val="23"/>
           <w:szCs w:val="23"/>
         </w:rPr>
-        <w:t>If possible, join or help organize a group for presenting employee problems to the management. See that the procedures adopted are as inconvenient as possible for the management, involving the presence of a large number of employees at each presentation, entailing more than one meeting for each grievance, bringing up problems which are largely imaginary, and so on.</w:t>
+        <w:t xml:space="preserve">If possible, join or help organize a group for presenting employee problems to the management. See that the procedures adopted are as inconvenient as possible for the management, involving the presence of </w:t>
+      </w:r>
+      <w:proofErr w:type="gramStart"/>
+      <w:r>
+        <w:rPr>
+          <w:color w:val="auto"/>
+          <w:sz w:val="23"/>
+          <w:szCs w:val="23"/>
+        </w:rPr>
+        <w:t>a large number of</w:t>
+      </w:r>
+      <w:proofErr w:type="gramEnd"/>
+      <w:r>
+        <w:rPr>
+          <w:color w:val="auto"/>
+          <w:sz w:val="23"/>
+          <w:szCs w:val="23"/>
+        </w:rPr>
+        <w:t xml:space="preserve"> employees at each presentation, entailing more than one meeting for each grievance, bringing up problems which are largely imaginary, and so on.</w:t>
       </w:r>
     </w:p>
     <w:p>
@@ -1375,7 +1483,7 @@
       </w:r>
     </w:p>
     <w:sectPr>
-      <w:pgSz w:w="15840" w:h="12240" w:orient="landscape" w:code="1"/>
+      <w:pgSz w:w="12240" w:h="15840" w:code="1"/>
       <w:pgMar w:top="720" w:right="720" w:bottom="720" w:left="720" w:header="720" w:footer="720" w:gutter="0"/>
       <w:cols w:space="720"/>
       <w:noEndnote/>
@@ -1386,7 +1494,7 @@
 </file>
 
 <file path=word/numbering.xml><?xml version="1.0" encoding="utf-8"?>
-<w:numbering xmlns:wpc="http://schemas.microsoft.com/office/word/2010/wordprocessingCanvas" xmlns:cx="http://schemas.microsoft.com/office/drawing/2014/chartex" xmlns:cx1="http://schemas.microsoft.com/office/drawing/2015/9/8/chartex" xmlns:mc="http://schemas.openxmlformats.org/markup-compatibility/2006" xmlns:o="urn:schemas-microsoft-com:office:office" xmlns:r="http://schemas.openxmlformats.org/officeDocument/2006/relationships" xmlns:m="http://schemas.openxmlformats.org/officeDocument/2006/math" xmlns:v="urn:schemas-microsoft-com:vml" xmlns:wp14="http://schemas.microsoft.com/office/word/2010/wordprocessingDrawing" xmlns:wp="http://schemas.openxmlformats.org/drawingml/2006/wordprocessingDrawing" xmlns:w10="urn:schemas-microsoft-com:office:word" xmlns:w="http://schemas.openxmlformats.org/wordprocessingml/2006/main" xmlns:w14="http://schemas.microsoft.com/office/word/2010/wordml" xmlns:w15="http://schemas.microsoft.com/office/word/2012/wordml" xmlns:w16se="http://schemas.microsoft.com/office/word/2015/wordml/symex" xmlns:wpg="http://schemas.microsoft.com/office/word/2010/wordprocessingGroup" xmlns:wpi="http://schemas.microsoft.com/office/word/2010/wordprocessingInk" xmlns:wne="http://schemas.microsoft.com/office/word/2006/wordml" xmlns:wps="http://schemas.microsoft.com/office/word/2010/wordprocessingShape" mc:Ignorable="w14 w15 w16se wp14">
+<w:numbering xmlns:wpc="http://schemas.microsoft.com/office/word/2010/wordprocessingCanvas" xmlns:cx="http://schemas.microsoft.com/office/drawing/2014/chartex" xmlns:cx1="http://schemas.microsoft.com/office/drawing/2015/9/8/chartex" xmlns:cx2="http://schemas.microsoft.com/office/drawing/2015/10/21/chartex" xmlns:cx3="http://schemas.microsoft.com/office/drawing/2016/5/9/chartex" xmlns:cx4="http://schemas.microsoft.com/office/drawing/2016/5/10/chartex" xmlns:cx5="http://schemas.microsoft.com/office/drawing/2016/5/11/chartex" xmlns:cx6="http://schemas.microsoft.com/office/drawing/2016/5/12/chartex" xmlns:cx7="http://schemas.microsoft.com/office/drawing/2016/5/13/chartex" xmlns:cx8="http://schemas.microsoft.com/office/drawing/2016/5/14/chartex" xmlns:mc="http://schemas.openxmlformats.org/markup-compatibility/2006" xmlns:aink="http://schemas.microsoft.com/office/drawing/2016/ink" xmlns:am3d="http://schemas.microsoft.com/office/drawing/2017/model3d" xmlns:o="urn:schemas-microsoft-com:office:office" xmlns:r="http://schemas.openxmlformats.org/officeDocument/2006/relationships" xmlns:m="http://schemas.openxmlformats.org/officeDocument/2006/math" xmlns:v="urn:schemas-microsoft-com:vml" xmlns:wp14="http://schemas.microsoft.com/office/word/2010/wordprocessingDrawing" xmlns:wp="http://schemas.openxmlformats.org/drawingml/2006/wordprocessingDrawing" xmlns:w10="urn:schemas-microsoft-com:office:word" xmlns:w="http://schemas.openxmlformats.org/wordprocessingml/2006/main" xmlns:w14="http://schemas.microsoft.com/office/word/2010/wordml" xmlns:w15="http://schemas.microsoft.com/office/word/2012/wordml" xmlns:w16cid="http://schemas.microsoft.com/office/word/2016/wordml/cid" xmlns:w16se="http://schemas.microsoft.com/office/word/2015/wordml/symex" xmlns:wpg="http://schemas.microsoft.com/office/word/2010/wordprocessingGroup" xmlns:wpi="http://schemas.microsoft.com/office/word/2010/wordprocessingInk" xmlns:wne="http://schemas.microsoft.com/office/word/2006/wordml" xmlns:wps="http://schemas.microsoft.com/office/word/2010/wordprocessingShape" mc:Ignorable="w14 w15 w16se w16cid wp14">
   <w:abstractNum w:abstractNumId="0" w15:restartNumberingAfterBreak="0">
     <w:nsid w:val="58F318BE"/>
     <w:multiLevelType w:val="hybridMultilevel"/>
@@ -1507,7 +1615,7 @@
 </file>
 
 <file path=word/styles.xml><?xml version="1.0" encoding="utf-8"?>
-<w:styles xmlns:mc="http://schemas.openxmlformats.org/markup-compatibility/2006" xmlns:r="http://schemas.openxmlformats.org/officeDocument/2006/relationships" xmlns:w="http://schemas.openxmlformats.org/wordprocessingml/2006/main" xmlns:w14="http://schemas.microsoft.com/office/word/2010/wordml" xmlns:w15="http://schemas.microsoft.com/office/word/2012/wordml" xmlns:w16se="http://schemas.microsoft.com/office/word/2015/wordml/symex" mc:Ignorable="w14 w15 w16se">
+<w:styles xmlns:mc="http://schemas.openxmlformats.org/markup-compatibility/2006" xmlns:r="http://schemas.openxmlformats.org/officeDocument/2006/relationships" xmlns:w="http://schemas.openxmlformats.org/wordprocessingml/2006/main" xmlns:w14="http://schemas.microsoft.com/office/word/2010/wordml" xmlns:w15="http://schemas.microsoft.com/office/word/2012/wordml" xmlns:w16cid="http://schemas.microsoft.com/office/word/2016/wordml/cid" xmlns:w16se="http://schemas.microsoft.com/office/word/2015/wordml/symex" mc:Ignorable="w14 w15 w16se w16cid">
   <w:docDefaults>
     <w:rPrDefault>
       <w:rPr>
@@ -1523,7 +1631,7 @@
       </w:pPr>
     </w:pPrDefault>
   </w:docDefaults>
-  <w:latentStyles w:defLockedState="0" w:defUIPriority="99" w:defSemiHidden="0" w:defUnhideWhenUsed="0" w:defQFormat="0" w:count="371">
+  <w:latentStyles w:defLockedState="0" w:defUIPriority="99" w:defSemiHidden="0" w:defUnhideWhenUsed="0" w:defQFormat="0" w:count="376">
     <w:lsdException w:name="Normal" w:uiPriority="0" w:qFormat="1"/>
     <w:lsdException w:name="heading 1" w:uiPriority="9" w:qFormat="1"/>
     <w:lsdException w:name="heading 2" w:semiHidden="1" w:uiPriority="9" w:unhideWhenUsed="1" w:qFormat="1"/>
@@ -1629,7 +1737,6 @@
     <w:lsdException w:name="HTML Sample" w:semiHidden="1" w:unhideWhenUsed="1"/>
     <w:lsdException w:name="HTML Typewriter" w:semiHidden="1" w:unhideWhenUsed="1"/>
     <w:lsdException w:name="HTML Variable" w:semiHidden="1" w:unhideWhenUsed="1"/>
-    <w:lsdException w:name="Normal Table" w:semiHidden="1" w:unhideWhenUsed="1"/>
     <w:lsdException w:name="annotation subject" w:semiHidden="1" w:unhideWhenUsed="1"/>
     <w:lsdException w:name="No List" w:semiHidden="1" w:unhideWhenUsed="1"/>
     <w:lsdException w:name="Outline List 1" w:semiHidden="1" w:unhideWhenUsed="1"/>
@@ -1672,11 +1779,8 @@
     <w:lsdException w:name="Table Contemporary" w:semiHidden="1" w:unhideWhenUsed="1"/>
     <w:lsdException w:name="Table Elegant" w:semiHidden="1" w:unhideWhenUsed="1"/>
     <w:lsdException w:name="Table Professional" w:semiHidden="1" w:unhideWhenUsed="1"/>
-    <w:lsdException w:name="Table Subtle 1" w:semiHidden="1" w:unhideWhenUsed="1"/>
     <w:lsdException w:name="Table Subtle 2" w:semiHidden="1" w:unhideWhenUsed="1"/>
     <w:lsdException w:name="Table Web 1" w:semiHidden="1" w:unhideWhenUsed="1"/>
-    <w:lsdException w:name="Table Web 2" w:semiHidden="1" w:unhideWhenUsed="1"/>
-    <w:lsdException w:name="Table Web 3" w:semiHidden="1" w:unhideWhenUsed="1"/>
     <w:lsdException w:name="Balloon Text" w:semiHidden="1" w:unhideWhenUsed="1"/>
     <w:lsdException w:name="Table Grid" w:uiPriority="59"/>
     <w:lsdException w:name="Table Theme" w:semiHidden="1" w:unhideWhenUsed="1"/>
@@ -1895,6 +1999,11 @@
     <w:lsdException w:name="List Table 5 Dark Accent 6" w:uiPriority="50"/>
     <w:lsdException w:name="List Table 6 Colorful Accent 6" w:uiPriority="51"/>
     <w:lsdException w:name="List Table 7 Colorful Accent 6" w:uiPriority="52"/>
+    <w:lsdException w:name="Mention" w:semiHidden="1" w:unhideWhenUsed="1"/>
+    <w:lsdException w:name="Smart Hyperlink" w:semiHidden="1" w:unhideWhenUsed="1"/>
+    <w:lsdException w:name="Hashtag" w:semiHidden="1" w:unhideWhenUsed="1"/>
+    <w:lsdException w:name="Unresolved Mention" w:semiHidden="1" w:unhideWhenUsed="1"/>
+    <w:lsdException w:name="Smart Link" w:semiHidden="1" w:unhideWhenUsed="1"/>
   </w:latentStyles>
   <w:style w:type="paragraph" w:default="1" w:styleId="Normal">
     <w:name w:val="Normal"/>

</xml_diff>